<commit_message>
Report with pdf and pull request
</commit_message>
<xml_diff>
--- a/ai_11/faryna_arsenii/epic_2/epic_2_practice_and_labs_report_faryna_arsenii.docx
+++ b/ai_11/faryna_arsenii/epic_2/epic_2_practice_and_labs_report_faryna_arsenii.docx
@@ -464,13 +464,23 @@
           <w:szCs w:val="28"/>
         </w:rPr>
       </w:pPr>
+      <w:proofErr w:type="spellStart"/>
       <w:r>
         <w:rPr>
           <w:rFonts w:ascii="Times New Roman" w:eastAsia="Times New Roman" w:hAnsi="Times New Roman" w:cs="Times New Roman"/>
           <w:sz w:val="28"/>
           <w:szCs w:val="28"/>
         </w:rPr>
-        <w:t>Алготестер Лабораторної Роботи № 1</w:t>
+        <w:t>Алготестер</w:t>
+      </w:r>
+      <w:proofErr w:type="spellEnd"/>
+      <w:r>
+        <w:rPr>
+          <w:rFonts w:ascii="Times New Roman" w:eastAsia="Times New Roman" w:hAnsi="Times New Roman" w:cs="Times New Roman"/>
+          <w:sz w:val="28"/>
+          <w:szCs w:val="28"/>
+        </w:rPr>
+        <w:t xml:space="preserve"> Лабораторної Роботи № 1</w:t>
       </w:r>
     </w:p>
     <w:p>
@@ -610,13 +620,23 @@
           <w:szCs w:val="28"/>
         </w:rPr>
       </w:pPr>
+      <w:proofErr w:type="spellStart"/>
       <w:r>
         <w:rPr>
           <w:rFonts w:ascii="Times New Roman" w:eastAsia="Times New Roman" w:hAnsi="Times New Roman" w:cs="Times New Roman"/>
           <w:sz w:val="28"/>
           <w:szCs w:val="28"/>
         </w:rPr>
-        <w:t>Фарина Арсеній Петрович</w:t>
+        <w:t>Фарина</w:t>
+      </w:r>
+      <w:proofErr w:type="spellEnd"/>
+      <w:r>
+        <w:rPr>
+          <w:rFonts w:ascii="Times New Roman" w:eastAsia="Times New Roman" w:hAnsi="Times New Roman" w:cs="Times New Roman"/>
+          <w:sz w:val="28"/>
+          <w:szCs w:val="28"/>
+        </w:rPr>
+        <w:t xml:space="preserve"> Арсеній Петрович</w:t>
       </w:r>
     </w:p>
     <w:p>
@@ -1748,7 +1768,51 @@
           <w:szCs w:val="24"/>
           <w:lang w:val="uk-UA"/>
         </w:rPr>
-        <w:t>○      Визначення та види систем числення (двійкова, вісімкова, десяткова, шістнадцяткова).</w:t>
+        <w:t xml:space="preserve">○      Визначення та види систем числення (двійкова, </w:t>
+      </w:r>
+      <w:proofErr w:type="spellStart"/>
+      <w:r>
+        <w:rPr>
+          <w:rFonts w:ascii="Times New Roman" w:eastAsia="Times New Roman" w:hAnsi="Times New Roman" w:cs="Times New Roman"/>
+          <w:color w:val="000000"/>
+          <w:sz w:val="24"/>
+          <w:szCs w:val="24"/>
+          <w:lang w:val="uk-UA"/>
+        </w:rPr>
+        <w:t>вісімкова</w:t>
+      </w:r>
+      <w:proofErr w:type="spellEnd"/>
+      <w:r>
+        <w:rPr>
+          <w:rFonts w:ascii="Times New Roman" w:eastAsia="Times New Roman" w:hAnsi="Times New Roman" w:cs="Times New Roman"/>
+          <w:color w:val="000000"/>
+          <w:sz w:val="24"/>
+          <w:szCs w:val="24"/>
+          <w:lang w:val="uk-UA"/>
+        </w:rPr>
+        <w:t xml:space="preserve">, десяткова, </w:t>
+      </w:r>
+      <w:proofErr w:type="spellStart"/>
+      <w:r>
+        <w:rPr>
+          <w:rFonts w:ascii="Times New Roman" w:eastAsia="Times New Roman" w:hAnsi="Times New Roman" w:cs="Times New Roman"/>
+          <w:color w:val="000000"/>
+          <w:sz w:val="24"/>
+          <w:szCs w:val="24"/>
+          <w:lang w:val="uk-UA"/>
+        </w:rPr>
+        <w:t>шістнадцяткова</w:t>
+      </w:r>
+      <w:proofErr w:type="spellEnd"/>
+      <w:r>
+        <w:rPr>
+          <w:rFonts w:ascii="Times New Roman" w:eastAsia="Times New Roman" w:hAnsi="Times New Roman" w:cs="Times New Roman"/>
+          <w:color w:val="000000"/>
+          <w:sz w:val="24"/>
+          <w:szCs w:val="24"/>
+          <w:lang w:val="uk-UA"/>
+        </w:rPr>
+        <w:t>).</w:t>
       </w:r>
     </w:p>
     <w:p>
@@ -1886,17 +1950,7 @@
           <w:szCs w:val="24"/>
           <w:lang w:val="uk-UA"/>
         </w:rPr>
-        <w:t>Витрачений час</w:t>
-      </w:r>
-      <w:r>
-        <w:rPr>
-          <w:rFonts w:ascii="Times New Roman" w:eastAsia="Times New Roman" w:hAnsi="Times New Roman" w:cs="Times New Roman"/>
-          <w:color w:val="000000"/>
-          <w:sz w:val="24"/>
-          <w:szCs w:val="24"/>
-          <w:lang w:val="uk-UA"/>
-        </w:rPr>
-        <w:t xml:space="preserve"> 1 година</w:t>
+        <w:t>Витрачений час 1 година</w:t>
       </w:r>
       <w:r>
         <w:rPr>
@@ -2192,7 +2246,29 @@
           <w:szCs w:val="24"/>
           <w:lang w:val="uk-UA"/>
         </w:rPr>
-        <w:t xml:space="preserve">       Препроцесор і директива include.</w:t>
+        <w:t xml:space="preserve">       Препроцесор і директива </w:t>
+      </w:r>
+      <w:proofErr w:type="spellStart"/>
+      <w:r>
+        <w:rPr>
+          <w:rFonts w:ascii="Times New Roman" w:eastAsia="Times New Roman" w:hAnsi="Times New Roman" w:cs="Times New Roman"/>
+          <w:color w:val="000000"/>
+          <w:sz w:val="24"/>
+          <w:szCs w:val="24"/>
+          <w:lang w:val="uk-UA"/>
+        </w:rPr>
+        <w:t>include</w:t>
+      </w:r>
+      <w:proofErr w:type="spellEnd"/>
+      <w:r>
+        <w:rPr>
+          <w:rFonts w:ascii="Times New Roman" w:eastAsia="Times New Roman" w:hAnsi="Times New Roman" w:cs="Times New Roman"/>
+          <w:color w:val="000000"/>
+          <w:sz w:val="24"/>
+          <w:szCs w:val="24"/>
+          <w:lang w:val="uk-UA"/>
+        </w:rPr>
+        <w:t>.</w:t>
       </w:r>
     </w:p>
     <w:p>
@@ -2291,17 +2367,7 @@
           <w:szCs w:val="24"/>
           <w:lang w:val="uk-UA"/>
         </w:rPr>
-        <w:t>Витрачений час</w:t>
-      </w:r>
-      <w:r>
-        <w:rPr>
-          <w:rFonts w:ascii="Times New Roman" w:eastAsia="Times New Roman" w:hAnsi="Times New Roman" w:cs="Times New Roman"/>
-          <w:color w:val="000000"/>
-          <w:sz w:val="24"/>
-          <w:szCs w:val="24"/>
-          <w:lang w:val="uk-UA"/>
-        </w:rPr>
-        <w:t xml:space="preserve"> 25 хвилин</w:t>
+        <w:t>Витрачений час 25 хвилин</w:t>
       </w:r>
       <w:r>
         <w:rPr>
@@ -2584,7 +2650,95 @@
           <w:szCs w:val="24"/>
           <w:lang w:val="uk-UA"/>
         </w:rPr>
-        <w:t>○      Основні типи даних у С++ (int, char, float, double, тощо).</w:t>
+        <w:t>○      Основні типи даних у С++ (</w:t>
+      </w:r>
+      <w:proofErr w:type="spellStart"/>
+      <w:r>
+        <w:rPr>
+          <w:rFonts w:ascii="Times New Roman" w:eastAsia="Times New Roman" w:hAnsi="Times New Roman" w:cs="Times New Roman"/>
+          <w:color w:val="000000"/>
+          <w:sz w:val="24"/>
+          <w:szCs w:val="24"/>
+          <w:lang w:val="uk-UA"/>
+        </w:rPr>
+        <w:t>int</w:t>
+      </w:r>
+      <w:proofErr w:type="spellEnd"/>
+      <w:r>
+        <w:rPr>
+          <w:rFonts w:ascii="Times New Roman" w:eastAsia="Times New Roman" w:hAnsi="Times New Roman" w:cs="Times New Roman"/>
+          <w:color w:val="000000"/>
+          <w:sz w:val="24"/>
+          <w:szCs w:val="24"/>
+          <w:lang w:val="uk-UA"/>
+        </w:rPr>
+        <w:t xml:space="preserve">, </w:t>
+      </w:r>
+      <w:proofErr w:type="spellStart"/>
+      <w:r>
+        <w:rPr>
+          <w:rFonts w:ascii="Times New Roman" w:eastAsia="Times New Roman" w:hAnsi="Times New Roman" w:cs="Times New Roman"/>
+          <w:color w:val="000000"/>
+          <w:sz w:val="24"/>
+          <w:szCs w:val="24"/>
+          <w:lang w:val="uk-UA"/>
+        </w:rPr>
+        <w:t>char</w:t>
+      </w:r>
+      <w:proofErr w:type="spellEnd"/>
+      <w:r>
+        <w:rPr>
+          <w:rFonts w:ascii="Times New Roman" w:eastAsia="Times New Roman" w:hAnsi="Times New Roman" w:cs="Times New Roman"/>
+          <w:color w:val="000000"/>
+          <w:sz w:val="24"/>
+          <w:szCs w:val="24"/>
+          <w:lang w:val="uk-UA"/>
+        </w:rPr>
+        <w:t xml:space="preserve">, </w:t>
+      </w:r>
+      <w:proofErr w:type="spellStart"/>
+      <w:r>
+        <w:rPr>
+          <w:rFonts w:ascii="Times New Roman" w:eastAsia="Times New Roman" w:hAnsi="Times New Roman" w:cs="Times New Roman"/>
+          <w:color w:val="000000"/>
+          <w:sz w:val="24"/>
+          <w:szCs w:val="24"/>
+          <w:lang w:val="uk-UA"/>
+        </w:rPr>
+        <w:t>float</w:t>
+      </w:r>
+      <w:proofErr w:type="spellEnd"/>
+      <w:r>
+        <w:rPr>
+          <w:rFonts w:ascii="Times New Roman" w:eastAsia="Times New Roman" w:hAnsi="Times New Roman" w:cs="Times New Roman"/>
+          <w:color w:val="000000"/>
+          <w:sz w:val="24"/>
+          <w:szCs w:val="24"/>
+          <w:lang w:val="uk-UA"/>
+        </w:rPr>
+        <w:t xml:space="preserve">, </w:t>
+      </w:r>
+      <w:proofErr w:type="spellStart"/>
+      <w:r>
+        <w:rPr>
+          <w:rFonts w:ascii="Times New Roman" w:eastAsia="Times New Roman" w:hAnsi="Times New Roman" w:cs="Times New Roman"/>
+          <w:color w:val="000000"/>
+          <w:sz w:val="24"/>
+          <w:szCs w:val="24"/>
+          <w:lang w:val="uk-UA"/>
+        </w:rPr>
+        <w:t>double</w:t>
+      </w:r>
+      <w:proofErr w:type="spellEnd"/>
+      <w:r>
+        <w:rPr>
+          <w:rFonts w:ascii="Times New Roman" w:eastAsia="Times New Roman" w:hAnsi="Times New Roman" w:cs="Times New Roman"/>
+          <w:color w:val="000000"/>
+          <w:sz w:val="24"/>
+          <w:szCs w:val="24"/>
+          <w:lang w:val="uk-UA"/>
+        </w:rPr>
+        <w:t>, тощо).</w:t>
       </w:r>
     </w:p>
     <w:p>
@@ -2704,17 +2858,7 @@
           <w:szCs w:val="24"/>
           <w:lang w:val="uk-UA"/>
         </w:rPr>
-        <w:t>Витрачений час</w:t>
-      </w:r>
-      <w:r>
-        <w:rPr>
-          <w:rFonts w:ascii="Times New Roman" w:eastAsia="Times New Roman" w:hAnsi="Times New Roman" w:cs="Times New Roman"/>
-          <w:color w:val="000000"/>
-          <w:sz w:val="24"/>
-          <w:szCs w:val="24"/>
-          <w:lang w:val="uk-UA"/>
-        </w:rPr>
-        <w:t xml:space="preserve"> 30 хвилин</w:t>
+        <w:t>Витрачений час 30 хвилин</w:t>
       </w:r>
       <w:r>
         <w:rPr>
@@ -3034,7 +3178,73 @@
           <w:szCs w:val="24"/>
           <w:lang w:val="uk-UA"/>
         </w:rPr>
-        <w:t>        Бібліотеки C++ - stdio, cmath, iostream (Стандартна бібліотека C++)</w:t>
+        <w:t xml:space="preserve">        Бібліотеки C++ - </w:t>
+      </w:r>
+      <w:proofErr w:type="spellStart"/>
+      <w:r>
+        <w:rPr>
+          <w:rFonts w:ascii="Times New Roman" w:eastAsia="Times New Roman" w:hAnsi="Times New Roman" w:cs="Times New Roman"/>
+          <w:color w:val="000000"/>
+          <w:sz w:val="24"/>
+          <w:szCs w:val="24"/>
+          <w:lang w:val="uk-UA"/>
+        </w:rPr>
+        <w:t>stdio</w:t>
+      </w:r>
+      <w:proofErr w:type="spellEnd"/>
+      <w:r>
+        <w:rPr>
+          <w:rFonts w:ascii="Times New Roman" w:eastAsia="Times New Roman" w:hAnsi="Times New Roman" w:cs="Times New Roman"/>
+          <w:color w:val="000000"/>
+          <w:sz w:val="24"/>
+          <w:szCs w:val="24"/>
+          <w:lang w:val="uk-UA"/>
+        </w:rPr>
+        <w:t xml:space="preserve">, </w:t>
+      </w:r>
+      <w:proofErr w:type="spellStart"/>
+      <w:r>
+        <w:rPr>
+          <w:rFonts w:ascii="Times New Roman" w:eastAsia="Times New Roman" w:hAnsi="Times New Roman" w:cs="Times New Roman"/>
+          <w:color w:val="000000"/>
+          <w:sz w:val="24"/>
+          <w:szCs w:val="24"/>
+          <w:lang w:val="uk-UA"/>
+        </w:rPr>
+        <w:t>cmath</w:t>
+      </w:r>
+      <w:proofErr w:type="spellEnd"/>
+      <w:r>
+        <w:rPr>
+          <w:rFonts w:ascii="Times New Roman" w:eastAsia="Times New Roman" w:hAnsi="Times New Roman" w:cs="Times New Roman"/>
+          <w:color w:val="000000"/>
+          <w:sz w:val="24"/>
+          <w:szCs w:val="24"/>
+          <w:lang w:val="uk-UA"/>
+        </w:rPr>
+        <w:t xml:space="preserve">, </w:t>
+      </w:r>
+      <w:proofErr w:type="spellStart"/>
+      <w:r>
+        <w:rPr>
+          <w:rFonts w:ascii="Times New Roman" w:eastAsia="Times New Roman" w:hAnsi="Times New Roman" w:cs="Times New Roman"/>
+          <w:color w:val="000000"/>
+          <w:sz w:val="24"/>
+          <w:szCs w:val="24"/>
+          <w:lang w:val="uk-UA"/>
+        </w:rPr>
+        <w:t>iostream</w:t>
+      </w:r>
+      <w:proofErr w:type="spellEnd"/>
+      <w:r>
+        <w:rPr>
+          <w:rFonts w:ascii="Times New Roman" w:eastAsia="Times New Roman" w:hAnsi="Times New Roman" w:cs="Times New Roman"/>
+          <w:color w:val="000000"/>
+          <w:sz w:val="24"/>
+          <w:szCs w:val="24"/>
+          <w:lang w:val="uk-UA"/>
+        </w:rPr>
+        <w:t xml:space="preserve"> (Стандартна бібліотека C++)</w:t>
       </w:r>
     </w:p>
     <w:p>
@@ -3377,7 +3587,51 @@
           <w:szCs w:val="24"/>
           <w:lang w:val="uk-UA"/>
         </w:rPr>
-        <w:t>○      Основи використання cin та cout.</w:t>
+        <w:t xml:space="preserve">○      Основи використання </w:t>
+      </w:r>
+      <w:proofErr w:type="spellStart"/>
+      <w:r>
+        <w:rPr>
+          <w:rFonts w:ascii="Times New Roman" w:eastAsia="Times New Roman" w:hAnsi="Times New Roman" w:cs="Times New Roman"/>
+          <w:color w:val="000000"/>
+          <w:sz w:val="24"/>
+          <w:szCs w:val="24"/>
+          <w:lang w:val="uk-UA"/>
+        </w:rPr>
+        <w:t>cin</w:t>
+      </w:r>
+      <w:proofErr w:type="spellEnd"/>
+      <w:r>
+        <w:rPr>
+          <w:rFonts w:ascii="Times New Roman" w:eastAsia="Times New Roman" w:hAnsi="Times New Roman" w:cs="Times New Roman"/>
+          <w:color w:val="000000"/>
+          <w:sz w:val="24"/>
+          <w:szCs w:val="24"/>
+          <w:lang w:val="uk-UA"/>
+        </w:rPr>
+        <w:t xml:space="preserve"> та </w:t>
+      </w:r>
+      <w:proofErr w:type="spellStart"/>
+      <w:r>
+        <w:rPr>
+          <w:rFonts w:ascii="Times New Roman" w:eastAsia="Times New Roman" w:hAnsi="Times New Roman" w:cs="Times New Roman"/>
+          <w:color w:val="000000"/>
+          <w:sz w:val="24"/>
+          <w:szCs w:val="24"/>
+          <w:lang w:val="uk-UA"/>
+        </w:rPr>
+        <w:t>cout</w:t>
+      </w:r>
+      <w:proofErr w:type="spellEnd"/>
+      <w:r>
+        <w:rPr>
+          <w:rFonts w:ascii="Times New Roman" w:eastAsia="Times New Roman" w:hAnsi="Times New Roman" w:cs="Times New Roman"/>
+          <w:color w:val="000000"/>
+          <w:sz w:val="24"/>
+          <w:szCs w:val="24"/>
+          <w:lang w:val="uk-UA"/>
+        </w:rPr>
+        <w:t>.</w:t>
       </w:r>
     </w:p>
     <w:p>
@@ -3410,7 +3664,51 @@
           <w:lang w:val="uk-UA"/>
         </w:rPr>
         <w:tab/>
-        <w:t>Основи використання printf/scanf.</w:t>
+        <w:t xml:space="preserve">Основи використання </w:t>
+      </w:r>
+      <w:proofErr w:type="spellStart"/>
+      <w:r>
+        <w:rPr>
+          <w:rFonts w:ascii="Times New Roman" w:eastAsia="Times New Roman" w:hAnsi="Times New Roman" w:cs="Times New Roman"/>
+          <w:color w:val="000000"/>
+          <w:sz w:val="24"/>
+          <w:szCs w:val="24"/>
+          <w:lang w:val="uk-UA"/>
+        </w:rPr>
+        <w:t>printf</w:t>
+      </w:r>
+      <w:proofErr w:type="spellEnd"/>
+      <w:r>
+        <w:rPr>
+          <w:rFonts w:ascii="Times New Roman" w:eastAsia="Times New Roman" w:hAnsi="Times New Roman" w:cs="Times New Roman"/>
+          <w:color w:val="000000"/>
+          <w:sz w:val="24"/>
+          <w:szCs w:val="24"/>
+          <w:lang w:val="uk-UA"/>
+        </w:rPr>
+        <w:t>/</w:t>
+      </w:r>
+      <w:proofErr w:type="spellStart"/>
+      <w:r>
+        <w:rPr>
+          <w:rFonts w:ascii="Times New Roman" w:eastAsia="Times New Roman" w:hAnsi="Times New Roman" w:cs="Times New Roman"/>
+          <w:color w:val="000000"/>
+          <w:sz w:val="24"/>
+          <w:szCs w:val="24"/>
+          <w:lang w:val="uk-UA"/>
+        </w:rPr>
+        <w:t>scanf</w:t>
+      </w:r>
+      <w:proofErr w:type="spellEnd"/>
+      <w:r>
+        <w:rPr>
+          <w:rFonts w:ascii="Times New Roman" w:eastAsia="Times New Roman" w:hAnsi="Times New Roman" w:cs="Times New Roman"/>
+          <w:color w:val="000000"/>
+          <w:sz w:val="24"/>
+          <w:szCs w:val="24"/>
+          <w:lang w:val="uk-UA"/>
+        </w:rPr>
+        <w:t>.</w:t>
       </w:r>
     </w:p>
     <w:p>
@@ -3880,7 +4178,51 @@
           <w:lang w:val="uk-UA"/>
         </w:rPr>
         <w:lastRenderedPageBreak/>
-        <w:t>○      Використання математичних функцій (sqrt, pow, тощо).</w:t>
+        <w:t>○      Використання математичних функцій (</w:t>
+      </w:r>
+      <w:proofErr w:type="spellStart"/>
+      <w:r>
+        <w:rPr>
+          <w:rFonts w:ascii="Times New Roman" w:eastAsia="Times New Roman" w:hAnsi="Times New Roman" w:cs="Times New Roman"/>
+          <w:color w:val="000000"/>
+          <w:sz w:val="24"/>
+          <w:szCs w:val="24"/>
+          <w:lang w:val="uk-UA"/>
+        </w:rPr>
+        <w:t>sqrt</w:t>
+      </w:r>
+      <w:proofErr w:type="spellEnd"/>
+      <w:r>
+        <w:rPr>
+          <w:rFonts w:ascii="Times New Roman" w:eastAsia="Times New Roman" w:hAnsi="Times New Roman" w:cs="Times New Roman"/>
+          <w:color w:val="000000"/>
+          <w:sz w:val="24"/>
+          <w:szCs w:val="24"/>
+          <w:lang w:val="uk-UA"/>
+        </w:rPr>
+        <w:t xml:space="preserve">, </w:t>
+      </w:r>
+      <w:proofErr w:type="spellStart"/>
+      <w:r>
+        <w:rPr>
+          <w:rFonts w:ascii="Times New Roman" w:eastAsia="Times New Roman" w:hAnsi="Times New Roman" w:cs="Times New Roman"/>
+          <w:color w:val="000000"/>
+          <w:sz w:val="24"/>
+          <w:szCs w:val="24"/>
+          <w:lang w:val="uk-UA"/>
+        </w:rPr>
+        <w:t>pow</w:t>
+      </w:r>
+      <w:proofErr w:type="spellEnd"/>
+      <w:r>
+        <w:rPr>
+          <w:rFonts w:ascii="Times New Roman" w:eastAsia="Times New Roman" w:hAnsi="Times New Roman" w:cs="Times New Roman"/>
+          <w:color w:val="000000"/>
+          <w:sz w:val="24"/>
+          <w:szCs w:val="24"/>
+          <w:lang w:val="uk-UA"/>
+        </w:rPr>
+        <w:t>, тощо).</w:t>
       </w:r>
     </w:p>
     <w:p>
@@ -3978,17 +4320,7 @@
           <w:szCs w:val="24"/>
           <w:lang w:val="uk-UA"/>
         </w:rPr>
-        <w:t>Витрачений час</w:t>
-      </w:r>
-      <w:r>
-        <w:rPr>
-          <w:rFonts w:ascii="Times New Roman" w:eastAsia="Times New Roman" w:hAnsi="Times New Roman" w:cs="Times New Roman"/>
-          <w:color w:val="000000"/>
-          <w:sz w:val="24"/>
-          <w:szCs w:val="24"/>
-          <w:lang w:val="uk-UA"/>
-        </w:rPr>
-        <w:t xml:space="preserve"> 45 хвилин</w:t>
+        <w:t>Витрачений час 45 хвилин</w:t>
       </w:r>
       <w:r>
         <w:rPr>
@@ -4388,17 +4720,7 @@
           <w:szCs w:val="24"/>
           <w:lang w:val="uk-UA"/>
         </w:rPr>
-        <w:t>Витрачений час</w:t>
-      </w:r>
-      <w:r>
-        <w:rPr>
-          <w:rFonts w:ascii="Times New Roman" w:eastAsia="Times New Roman" w:hAnsi="Times New Roman" w:cs="Times New Roman"/>
-          <w:color w:val="000000"/>
-          <w:sz w:val="24"/>
-          <w:szCs w:val="24"/>
-          <w:lang w:val="uk-UA"/>
-        </w:rPr>
-        <w:t xml:space="preserve"> 10 хвилин</w:t>
+        <w:t>Витрачений час 10 хвилин</w:t>
       </w:r>
       <w:r>
         <w:rPr>
@@ -5118,7 +5440,117 @@
           <w:szCs w:val="24"/>
           <w:lang w:val="uk-UA"/>
         </w:rPr>
-        <w:t>○      Умовні оператори: if, else, else if, switch-case.</w:t>
+        <w:t xml:space="preserve">○      Умовні оператори: </w:t>
+      </w:r>
+      <w:proofErr w:type="spellStart"/>
+      <w:r>
+        <w:rPr>
+          <w:rFonts w:ascii="Times New Roman" w:eastAsia="Times New Roman" w:hAnsi="Times New Roman" w:cs="Times New Roman"/>
+          <w:color w:val="000000"/>
+          <w:sz w:val="24"/>
+          <w:szCs w:val="24"/>
+          <w:lang w:val="uk-UA"/>
+        </w:rPr>
+        <w:t>if</w:t>
+      </w:r>
+      <w:proofErr w:type="spellEnd"/>
+      <w:r>
+        <w:rPr>
+          <w:rFonts w:ascii="Times New Roman" w:eastAsia="Times New Roman" w:hAnsi="Times New Roman" w:cs="Times New Roman"/>
+          <w:color w:val="000000"/>
+          <w:sz w:val="24"/>
+          <w:szCs w:val="24"/>
+          <w:lang w:val="uk-UA"/>
+        </w:rPr>
+        <w:t xml:space="preserve">, </w:t>
+      </w:r>
+      <w:proofErr w:type="spellStart"/>
+      <w:r>
+        <w:rPr>
+          <w:rFonts w:ascii="Times New Roman" w:eastAsia="Times New Roman" w:hAnsi="Times New Roman" w:cs="Times New Roman"/>
+          <w:color w:val="000000"/>
+          <w:sz w:val="24"/>
+          <w:szCs w:val="24"/>
+          <w:lang w:val="uk-UA"/>
+        </w:rPr>
+        <w:t>else</w:t>
+      </w:r>
+      <w:proofErr w:type="spellEnd"/>
+      <w:r>
+        <w:rPr>
+          <w:rFonts w:ascii="Times New Roman" w:eastAsia="Times New Roman" w:hAnsi="Times New Roman" w:cs="Times New Roman"/>
+          <w:color w:val="000000"/>
+          <w:sz w:val="24"/>
+          <w:szCs w:val="24"/>
+          <w:lang w:val="uk-UA"/>
+        </w:rPr>
+        <w:t xml:space="preserve">, </w:t>
+      </w:r>
+      <w:proofErr w:type="spellStart"/>
+      <w:r>
+        <w:rPr>
+          <w:rFonts w:ascii="Times New Roman" w:eastAsia="Times New Roman" w:hAnsi="Times New Roman" w:cs="Times New Roman"/>
+          <w:color w:val="000000"/>
+          <w:sz w:val="24"/>
+          <w:szCs w:val="24"/>
+          <w:lang w:val="uk-UA"/>
+        </w:rPr>
+        <w:t>else</w:t>
+      </w:r>
+      <w:proofErr w:type="spellEnd"/>
+      <w:r>
+        <w:rPr>
+          <w:rFonts w:ascii="Times New Roman" w:eastAsia="Times New Roman" w:hAnsi="Times New Roman" w:cs="Times New Roman"/>
+          <w:color w:val="000000"/>
+          <w:sz w:val="24"/>
+          <w:szCs w:val="24"/>
+          <w:lang w:val="uk-UA"/>
+        </w:rPr>
+        <w:t xml:space="preserve"> </w:t>
+      </w:r>
+      <w:proofErr w:type="spellStart"/>
+      <w:r>
+        <w:rPr>
+          <w:rFonts w:ascii="Times New Roman" w:eastAsia="Times New Roman" w:hAnsi="Times New Roman" w:cs="Times New Roman"/>
+          <w:color w:val="000000"/>
+          <w:sz w:val="24"/>
+          <w:szCs w:val="24"/>
+          <w:lang w:val="uk-UA"/>
+        </w:rPr>
+        <w:t>if</w:t>
+      </w:r>
+      <w:proofErr w:type="spellEnd"/>
+      <w:r>
+        <w:rPr>
+          <w:rFonts w:ascii="Times New Roman" w:eastAsia="Times New Roman" w:hAnsi="Times New Roman" w:cs="Times New Roman"/>
+          <w:color w:val="000000"/>
+          <w:sz w:val="24"/>
+          <w:szCs w:val="24"/>
+          <w:lang w:val="uk-UA"/>
+        </w:rPr>
+        <w:t xml:space="preserve">, </w:t>
+      </w:r>
+      <w:proofErr w:type="spellStart"/>
+      <w:r>
+        <w:rPr>
+          <w:rFonts w:ascii="Times New Roman" w:eastAsia="Times New Roman" w:hAnsi="Times New Roman" w:cs="Times New Roman"/>
+          <w:color w:val="000000"/>
+          <w:sz w:val="24"/>
+          <w:szCs w:val="24"/>
+          <w:lang w:val="uk-UA"/>
+        </w:rPr>
+        <w:t>switch-case</w:t>
+      </w:r>
+      <w:proofErr w:type="spellEnd"/>
+      <w:r>
+        <w:rPr>
+          <w:rFonts w:ascii="Times New Roman" w:eastAsia="Times New Roman" w:hAnsi="Times New Roman" w:cs="Times New Roman"/>
+          <w:color w:val="000000"/>
+          <w:sz w:val="24"/>
+          <w:szCs w:val="24"/>
+          <w:lang w:val="uk-UA"/>
+        </w:rPr>
+        <w:t>.</w:t>
       </w:r>
     </w:p>
     <w:p>
@@ -5151,7 +5583,28 @@
           <w:lang w:val="uk-UA"/>
         </w:rPr>
         <w:tab/>
-        <w:t>Тернарний оператор ?</w:t>
+      </w:r>
+      <w:proofErr w:type="spellStart"/>
+      <w:r>
+        <w:rPr>
+          <w:rFonts w:ascii="Times New Roman" w:eastAsia="Times New Roman" w:hAnsi="Times New Roman" w:cs="Times New Roman"/>
+          <w:color w:val="000000"/>
+          <w:sz w:val="24"/>
+          <w:szCs w:val="24"/>
+          <w:lang w:val="uk-UA"/>
+        </w:rPr>
+        <w:t>Тернарний</w:t>
+      </w:r>
+      <w:proofErr w:type="spellEnd"/>
+      <w:r>
+        <w:rPr>
+          <w:rFonts w:ascii="Times New Roman" w:eastAsia="Times New Roman" w:hAnsi="Times New Roman" w:cs="Times New Roman"/>
+          <w:color w:val="000000"/>
+          <w:sz w:val="24"/>
+          <w:szCs w:val="24"/>
+          <w:lang w:val="uk-UA"/>
+        </w:rPr>
+        <w:t xml:space="preserve"> оператор ?</w:t>
       </w:r>
       <w:r>
         <w:rPr>
@@ -5281,17 +5734,7 @@
           <w:szCs w:val="24"/>
           <w:lang w:val="uk-UA"/>
         </w:rPr>
-        <w:t>Витрачений час</w:t>
-      </w:r>
-      <w:r>
-        <w:rPr>
-          <w:rFonts w:ascii="Times New Roman" w:eastAsia="Times New Roman" w:hAnsi="Times New Roman" w:cs="Times New Roman"/>
-          <w:color w:val="000000"/>
-          <w:sz w:val="24"/>
-          <w:szCs w:val="24"/>
-          <w:lang w:val="uk-UA"/>
-        </w:rPr>
-        <w:t xml:space="preserve"> 1 година</w:t>
+        <w:t>Витрачений час 1 година</w:t>
       </w:r>
       <w:r>
         <w:rPr>
@@ -5694,17 +6137,7 @@
           <w:szCs w:val="24"/>
           <w:lang w:val="uk-UA"/>
         </w:rPr>
-        <w:t>Витрачений час</w:t>
-      </w:r>
-      <w:r>
-        <w:rPr>
-          <w:rFonts w:ascii="Times New Roman" w:eastAsia="Times New Roman" w:hAnsi="Times New Roman" w:cs="Times New Roman"/>
-          <w:color w:val="000000"/>
-          <w:sz w:val="24"/>
-          <w:szCs w:val="24"/>
-          <w:lang w:val="uk-UA"/>
-        </w:rPr>
-        <w:t xml:space="preserve"> 35 хвилин</w:t>
+        <w:t>Витрачений час 35 хвилин</w:t>
       </w:r>
       <w:r>
         <w:rPr>
@@ -5836,7 +6269,51 @@
           <w:szCs w:val="26"/>
           <w:lang w:val="uk-UA"/>
         </w:rPr>
-        <w:t>Обчислити значення виразу при різних дійсних типах даних (float й double).</w:t>
+        <w:t>Обчислити значення виразу при різних дійсних типах даних (</w:t>
+      </w:r>
+      <w:proofErr w:type="spellStart"/>
+      <w:r>
+        <w:rPr>
+          <w:rFonts w:ascii="Times New Roman" w:eastAsia="Times New Roman" w:hAnsi="Times New Roman" w:cs="Times New Roman"/>
+          <w:bCs/>
+          <w:sz w:val="26"/>
+          <w:szCs w:val="26"/>
+          <w:lang w:val="uk-UA"/>
+        </w:rPr>
+        <w:t>float</w:t>
+      </w:r>
+      <w:proofErr w:type="spellEnd"/>
+      <w:r>
+        <w:rPr>
+          <w:rFonts w:ascii="Times New Roman" w:eastAsia="Times New Roman" w:hAnsi="Times New Roman" w:cs="Times New Roman"/>
+          <w:bCs/>
+          <w:sz w:val="26"/>
+          <w:szCs w:val="26"/>
+          <w:lang w:val="uk-UA"/>
+        </w:rPr>
+        <w:t xml:space="preserve"> й </w:t>
+      </w:r>
+      <w:proofErr w:type="spellStart"/>
+      <w:r>
+        <w:rPr>
+          <w:rFonts w:ascii="Times New Roman" w:eastAsia="Times New Roman" w:hAnsi="Times New Roman" w:cs="Times New Roman"/>
+          <w:bCs/>
+          <w:sz w:val="26"/>
+          <w:szCs w:val="26"/>
+          <w:lang w:val="uk-UA"/>
+        </w:rPr>
+        <w:t>double</w:t>
+      </w:r>
+      <w:proofErr w:type="spellEnd"/>
+      <w:r>
+        <w:rPr>
+          <w:rFonts w:ascii="Times New Roman" w:eastAsia="Times New Roman" w:hAnsi="Times New Roman" w:cs="Times New Roman"/>
+          <w:bCs/>
+          <w:sz w:val="26"/>
+          <w:szCs w:val="26"/>
+          <w:lang w:val="uk-UA"/>
+        </w:rPr>
+        <w:t>).</w:t>
       </w:r>
       <w:r>
         <w:rPr>
@@ -6148,13 +6625,23 @@
           <w:szCs w:val="26"/>
         </w:rPr>
       </w:pPr>
-      <w:r>
-        <w:rPr>
-          <w:color w:val="000000"/>
-          <w:sz w:val="26"/>
-          <w:szCs w:val="26"/>
-        </w:rPr>
-        <w:t>sunny;</w:t>
+      <w:proofErr w:type="spellStart"/>
+      <w:r>
+        <w:rPr>
+          <w:color w:val="000000"/>
+          <w:sz w:val="26"/>
+          <w:szCs w:val="26"/>
+        </w:rPr>
+        <w:t>sunny</w:t>
+      </w:r>
+      <w:proofErr w:type="spellEnd"/>
+      <w:r>
+        <w:rPr>
+          <w:color w:val="000000"/>
+          <w:sz w:val="26"/>
+          <w:szCs w:val="26"/>
+        </w:rPr>
+        <w:t>;</w:t>
       </w:r>
     </w:p>
     <w:p>
@@ -6172,13 +6659,23 @@
           <w:szCs w:val="26"/>
         </w:rPr>
       </w:pPr>
-      <w:r>
-        <w:rPr>
-          <w:color w:val="000000"/>
-          <w:sz w:val="26"/>
-          <w:szCs w:val="26"/>
-        </w:rPr>
-        <w:t>rainy;</w:t>
+      <w:proofErr w:type="spellStart"/>
+      <w:r>
+        <w:rPr>
+          <w:color w:val="000000"/>
+          <w:sz w:val="26"/>
+          <w:szCs w:val="26"/>
+        </w:rPr>
+        <w:t>rainy</w:t>
+      </w:r>
+      <w:proofErr w:type="spellEnd"/>
+      <w:r>
+        <w:rPr>
+          <w:color w:val="000000"/>
+          <w:sz w:val="26"/>
+          <w:szCs w:val="26"/>
+        </w:rPr>
+        <w:t>;</w:t>
       </w:r>
     </w:p>
     <w:p>
@@ -6196,13 +6693,23 @@
           <w:szCs w:val="26"/>
         </w:rPr>
       </w:pPr>
-      <w:r>
-        <w:rPr>
-          <w:color w:val="000000"/>
-          <w:sz w:val="26"/>
-          <w:szCs w:val="26"/>
-        </w:rPr>
-        <w:t>cloudy;</w:t>
+      <w:proofErr w:type="spellStart"/>
+      <w:r>
+        <w:rPr>
+          <w:color w:val="000000"/>
+          <w:sz w:val="26"/>
+          <w:szCs w:val="26"/>
+        </w:rPr>
+        <w:t>cloudy</w:t>
+      </w:r>
+      <w:proofErr w:type="spellEnd"/>
+      <w:r>
+        <w:rPr>
+          <w:color w:val="000000"/>
+          <w:sz w:val="26"/>
+          <w:szCs w:val="26"/>
+        </w:rPr>
+        <w:t>;</w:t>
       </w:r>
     </w:p>
     <w:p>
@@ -6220,13 +6727,23 @@
           <w:szCs w:val="26"/>
         </w:rPr>
       </w:pPr>
-      <w:r>
-        <w:rPr>
-          <w:color w:val="000000"/>
-          <w:sz w:val="26"/>
-          <w:szCs w:val="26"/>
-        </w:rPr>
-        <w:t>snowy;</w:t>
+      <w:proofErr w:type="spellStart"/>
+      <w:r>
+        <w:rPr>
+          <w:color w:val="000000"/>
+          <w:sz w:val="26"/>
+          <w:szCs w:val="26"/>
+        </w:rPr>
+        <w:t>snowy</w:t>
+      </w:r>
+      <w:proofErr w:type="spellEnd"/>
+      <w:r>
+        <w:rPr>
+          <w:color w:val="000000"/>
+          <w:sz w:val="26"/>
+          <w:szCs w:val="26"/>
+        </w:rPr>
+        <w:t>;</w:t>
       </w:r>
     </w:p>
     <w:p>
@@ -6244,13 +6761,23 @@
           <w:szCs w:val="26"/>
         </w:rPr>
       </w:pPr>
-      <w:r>
-        <w:rPr>
-          <w:color w:val="000000"/>
-          <w:sz w:val="26"/>
-          <w:szCs w:val="26"/>
-        </w:rPr>
-        <w:t>windy;</w:t>
+      <w:proofErr w:type="spellStart"/>
+      <w:r>
+        <w:rPr>
+          <w:color w:val="000000"/>
+          <w:sz w:val="26"/>
+          <w:szCs w:val="26"/>
+        </w:rPr>
+        <w:t>windy</w:t>
+      </w:r>
+      <w:proofErr w:type="spellEnd"/>
+      <w:r>
+        <w:rPr>
+          <w:color w:val="000000"/>
+          <w:sz w:val="26"/>
+          <w:szCs w:val="26"/>
+        </w:rPr>
+        <w:t>;</w:t>
       </w:r>
     </w:p>
     <w:p>
@@ -6296,6 +6823,7 @@
           <w:szCs w:val="26"/>
         </w:rPr>
       </w:pPr>
+      <w:proofErr w:type="spellStart"/>
       <w:r>
         <w:rPr>
           <w:i/>
@@ -6304,8 +6832,31 @@
           <w:sz w:val="26"/>
           <w:szCs w:val="26"/>
         </w:rPr>
-        <w:t>if else</w:t>
-      </w:r>
+        <w:t>if</w:t>
+      </w:r>
+      <w:proofErr w:type="spellEnd"/>
+      <w:r>
+        <w:rPr>
+          <w:i/>
+          <w:iCs/>
+          <w:color w:val="000000"/>
+          <w:sz w:val="26"/>
+          <w:szCs w:val="26"/>
+        </w:rPr>
+        <w:t xml:space="preserve"> </w:t>
+      </w:r>
+      <w:proofErr w:type="spellStart"/>
+      <w:r>
+        <w:rPr>
+          <w:i/>
+          <w:iCs/>
+          <w:color w:val="000000"/>
+          <w:sz w:val="26"/>
+          <w:szCs w:val="26"/>
+        </w:rPr>
+        <w:t>else</w:t>
+      </w:r>
+      <w:proofErr w:type="spellEnd"/>
       <w:r>
         <w:rPr>
           <w:color w:val="000000"/>
@@ -6324,6 +6875,7 @@
           <w:szCs w:val="26"/>
         </w:rPr>
       </w:pPr>
+      <w:proofErr w:type="spellStart"/>
       <w:r>
         <w:rPr>
           <w:i/>
@@ -6333,15 +6885,88 @@
           <w:szCs w:val="26"/>
         </w:rPr>
         <w:lastRenderedPageBreak/>
-        <w:t xml:space="preserve">if, else if </w:t>
-      </w:r>
-      <w:r>
-        <w:rPr>
-          <w:color w:val="000000"/>
-          <w:sz w:val="26"/>
-          <w:szCs w:val="26"/>
-        </w:rPr>
-        <w:t>- щоб надати рекомендацію щодо активності (прогулянка, футбол, настільні ігри, etc).</w:t>
+        <w:t>if</w:t>
+      </w:r>
+      <w:proofErr w:type="spellEnd"/>
+      <w:r>
+        <w:rPr>
+          <w:i/>
+          <w:iCs/>
+          <w:color w:val="000000"/>
+          <w:sz w:val="26"/>
+          <w:szCs w:val="26"/>
+        </w:rPr>
+        <w:t xml:space="preserve">, </w:t>
+      </w:r>
+      <w:proofErr w:type="spellStart"/>
+      <w:r>
+        <w:rPr>
+          <w:i/>
+          <w:iCs/>
+          <w:color w:val="000000"/>
+          <w:sz w:val="26"/>
+          <w:szCs w:val="26"/>
+        </w:rPr>
+        <w:t>else</w:t>
+      </w:r>
+      <w:proofErr w:type="spellEnd"/>
+      <w:r>
+        <w:rPr>
+          <w:i/>
+          <w:iCs/>
+          <w:color w:val="000000"/>
+          <w:sz w:val="26"/>
+          <w:szCs w:val="26"/>
+        </w:rPr>
+        <w:t xml:space="preserve"> </w:t>
+      </w:r>
+      <w:proofErr w:type="spellStart"/>
+      <w:r>
+        <w:rPr>
+          <w:i/>
+          <w:iCs/>
+          <w:color w:val="000000"/>
+          <w:sz w:val="26"/>
+          <w:szCs w:val="26"/>
+        </w:rPr>
+        <w:t>if</w:t>
+      </w:r>
+      <w:proofErr w:type="spellEnd"/>
+      <w:r>
+        <w:rPr>
+          <w:i/>
+          <w:iCs/>
+          <w:color w:val="000000"/>
+          <w:sz w:val="26"/>
+          <w:szCs w:val="26"/>
+        </w:rPr>
+        <w:t xml:space="preserve"> </w:t>
+      </w:r>
+      <w:r>
+        <w:rPr>
+          <w:color w:val="000000"/>
+          <w:sz w:val="26"/>
+          <w:szCs w:val="26"/>
+        </w:rPr>
+        <w:t xml:space="preserve">- щоб надати рекомендацію щодо активності (прогулянка, футбол, настільні ігри, </w:t>
+      </w:r>
+      <w:proofErr w:type="spellStart"/>
+      <w:r>
+        <w:rPr>
+          <w:color w:val="000000"/>
+          <w:sz w:val="26"/>
+          <w:szCs w:val="26"/>
+        </w:rPr>
+        <w:t>etc</w:t>
+      </w:r>
+      <w:proofErr w:type="spellEnd"/>
+      <w:r>
+        <w:rPr>
+          <w:color w:val="000000"/>
+          <w:sz w:val="26"/>
+          <w:szCs w:val="26"/>
+        </w:rPr>
+        <w:t>).</w:t>
       </w:r>
     </w:p>
     <w:p>
@@ -6355,6 +6980,7 @@
           <w:szCs w:val="26"/>
         </w:rPr>
       </w:pPr>
+      <w:proofErr w:type="spellStart"/>
       <w:r>
         <w:rPr>
           <w:i/>
@@ -6363,8 +6989,31 @@
           <w:sz w:val="26"/>
           <w:szCs w:val="26"/>
         </w:rPr>
-        <w:t>switch case</w:t>
-      </w:r>
+        <w:t>switch</w:t>
+      </w:r>
+      <w:proofErr w:type="spellEnd"/>
+      <w:r>
+        <w:rPr>
+          <w:i/>
+          <w:iCs/>
+          <w:color w:val="000000"/>
+          <w:sz w:val="26"/>
+          <w:szCs w:val="26"/>
+        </w:rPr>
+        <w:t xml:space="preserve"> </w:t>
+      </w:r>
+      <w:proofErr w:type="spellStart"/>
+      <w:r>
+        <w:rPr>
+          <w:i/>
+          <w:iCs/>
+          <w:color w:val="000000"/>
+          <w:sz w:val="26"/>
+          <w:szCs w:val="26"/>
+        </w:rPr>
+        <w:t>case</w:t>
+      </w:r>
+      <w:proofErr w:type="spellEnd"/>
       <w:r>
         <w:rPr>
           <w:color w:val="000000"/>
@@ -6421,6 +7070,7 @@
         </w:rPr>
         <w:t xml:space="preserve">Використати всі згадані в передумові задачі оператори галуження - </w:t>
       </w:r>
+      <w:proofErr w:type="spellStart"/>
       <w:r>
         <w:rPr>
           <w:i/>
@@ -6429,8 +7079,141 @@
           <w:sz w:val="26"/>
           <w:szCs w:val="26"/>
         </w:rPr>
-        <w:t>if else, if, else if, switch case</w:t>
-      </w:r>
+        <w:t>if</w:t>
+      </w:r>
+      <w:proofErr w:type="spellEnd"/>
+      <w:r>
+        <w:rPr>
+          <w:i/>
+          <w:iCs/>
+          <w:color w:val="000000"/>
+          <w:sz w:val="26"/>
+          <w:szCs w:val="26"/>
+        </w:rPr>
+        <w:t xml:space="preserve"> </w:t>
+      </w:r>
+      <w:proofErr w:type="spellStart"/>
+      <w:r>
+        <w:rPr>
+          <w:i/>
+          <w:iCs/>
+          <w:color w:val="000000"/>
+          <w:sz w:val="26"/>
+          <w:szCs w:val="26"/>
+        </w:rPr>
+        <w:t>else</w:t>
+      </w:r>
+      <w:proofErr w:type="spellEnd"/>
+      <w:r>
+        <w:rPr>
+          <w:i/>
+          <w:iCs/>
+          <w:color w:val="000000"/>
+          <w:sz w:val="26"/>
+          <w:szCs w:val="26"/>
+        </w:rPr>
+        <w:t xml:space="preserve">, </w:t>
+      </w:r>
+      <w:proofErr w:type="spellStart"/>
+      <w:r>
+        <w:rPr>
+          <w:i/>
+          <w:iCs/>
+          <w:color w:val="000000"/>
+          <w:sz w:val="26"/>
+          <w:szCs w:val="26"/>
+        </w:rPr>
+        <w:t>if</w:t>
+      </w:r>
+      <w:proofErr w:type="spellEnd"/>
+      <w:r>
+        <w:rPr>
+          <w:i/>
+          <w:iCs/>
+          <w:color w:val="000000"/>
+          <w:sz w:val="26"/>
+          <w:szCs w:val="26"/>
+        </w:rPr>
+        <w:t xml:space="preserve">, </w:t>
+      </w:r>
+      <w:proofErr w:type="spellStart"/>
+      <w:r>
+        <w:rPr>
+          <w:i/>
+          <w:iCs/>
+          <w:color w:val="000000"/>
+          <w:sz w:val="26"/>
+          <w:szCs w:val="26"/>
+        </w:rPr>
+        <w:t>else</w:t>
+      </w:r>
+      <w:proofErr w:type="spellEnd"/>
+      <w:r>
+        <w:rPr>
+          <w:i/>
+          <w:iCs/>
+          <w:color w:val="000000"/>
+          <w:sz w:val="26"/>
+          <w:szCs w:val="26"/>
+        </w:rPr>
+        <w:t xml:space="preserve"> </w:t>
+      </w:r>
+      <w:proofErr w:type="spellStart"/>
+      <w:r>
+        <w:rPr>
+          <w:i/>
+          <w:iCs/>
+          <w:color w:val="000000"/>
+          <w:sz w:val="26"/>
+          <w:szCs w:val="26"/>
+        </w:rPr>
+        <w:t>if</w:t>
+      </w:r>
+      <w:proofErr w:type="spellEnd"/>
+      <w:r>
+        <w:rPr>
+          <w:i/>
+          <w:iCs/>
+          <w:color w:val="000000"/>
+          <w:sz w:val="26"/>
+          <w:szCs w:val="26"/>
+        </w:rPr>
+        <w:t xml:space="preserve">, </w:t>
+      </w:r>
+      <w:proofErr w:type="spellStart"/>
+      <w:r>
+        <w:rPr>
+          <w:i/>
+          <w:iCs/>
+          <w:color w:val="000000"/>
+          <w:sz w:val="26"/>
+          <w:szCs w:val="26"/>
+        </w:rPr>
+        <w:t>switch</w:t>
+      </w:r>
+      <w:proofErr w:type="spellEnd"/>
+      <w:r>
+        <w:rPr>
+          <w:i/>
+          <w:iCs/>
+          <w:color w:val="000000"/>
+          <w:sz w:val="26"/>
+          <w:szCs w:val="26"/>
+        </w:rPr>
+        <w:t xml:space="preserve"> </w:t>
+      </w:r>
+      <w:proofErr w:type="spellStart"/>
+      <w:r>
+        <w:rPr>
+          <w:i/>
+          <w:iCs/>
+          <w:color w:val="000000"/>
+          <w:sz w:val="26"/>
+          <w:szCs w:val="26"/>
+        </w:rPr>
+        <w:t>case</w:t>
+      </w:r>
+      <w:proofErr w:type="spellEnd"/>
       <w:r>
         <w:rPr>
           <w:color w:val="000000"/>
@@ -6598,6 +7381,7 @@
           <w:lang w:val="en-US"/>
         </w:rPr>
       </w:pPr>
+      <w:proofErr w:type="spellStart"/>
       <w:r>
         <w:rPr>
           <w:rFonts w:ascii="Times New Roman" w:hAnsi="Times New Roman"/>
@@ -6629,8 +7413,33 @@
           <w:szCs w:val="26"/>
           <w:lang w:val="en-US"/>
         </w:rPr>
-        <w:t>practice work algotester</w:t>
-      </w:r>
+        <w:t>practice</w:t>
+      </w:r>
+      <w:proofErr w:type="spellEnd"/>
+      <w:r>
+        <w:rPr>
+          <w:rFonts w:ascii="Times New Roman" w:hAnsi="Times New Roman"/>
+          <w:b/>
+          <w:bCs/>
+          <w:sz w:val="26"/>
+          <w:szCs w:val="26"/>
+          <w:lang w:val="en-US"/>
+        </w:rPr>
+        <w:t xml:space="preserve"> work </w:t>
+      </w:r>
+      <w:proofErr w:type="spellStart"/>
+      <w:r>
+        <w:rPr>
+          <w:rFonts w:ascii="Times New Roman" w:hAnsi="Times New Roman"/>
+          <w:b/>
+          <w:bCs/>
+          <w:sz w:val="26"/>
+          <w:szCs w:val="26"/>
+          <w:lang w:val="en-US"/>
+        </w:rPr>
+        <w:t>algotester</w:t>
+      </w:r>
+      <w:proofErr w:type="spellEnd"/>
     </w:p>
     <w:p>
       <w:pPr>
@@ -6671,6 +7480,7 @@
         </w:rPr>
         <w:t>У них є дошка, що складається з </w:t>
       </w:r>
+      <w:proofErr w:type="spellStart"/>
       <w:r>
         <w:rPr>
           <w:rStyle w:val="mjx-char"/>
@@ -6691,6 +7501,7 @@
         </w:rPr>
         <w:t>n</w:t>
       </w:r>
+      <w:proofErr w:type="spellEnd"/>
       <w:r>
         <w:rPr>
           <w:color w:val="333333"/>
@@ -6767,6 +7578,7 @@
         </w:rPr>
         <w:t>Погостривши зубки, Бісеня зрозуміло, що у Дракона велика перевага, адже він двоголовий, а, як то кажуть, «одна голова добре, а дві — краще». Тому воно просить вас допомогти. Вам потрібно сказати за заданими </w:t>
       </w:r>
+      <w:proofErr w:type="spellStart"/>
       <w:r>
         <w:rPr>
           <w:rStyle w:val="mjx-char"/>
@@ -6787,6 +7599,7 @@
         </w:rPr>
         <w:t>n</w:t>
       </w:r>
+      <w:proofErr w:type="spellEnd"/>
       <w:r>
         <w:rPr>
           <w:color w:val="333333"/>
@@ -6955,7 +7768,51 @@
           <w:szCs w:val="26"/>
           <w:lang w:val="uk-UA"/>
         </w:rPr>
-        <w:t xml:space="preserve"> значення виразу при різних дійсних типах даних (float й double)</w:t>
+        <w:t xml:space="preserve"> значення виразу при різних дійсних типах даних (</w:t>
+      </w:r>
+      <w:proofErr w:type="spellStart"/>
+      <w:r>
+        <w:rPr>
+          <w:rFonts w:ascii="Times New Roman" w:eastAsia="Times New Roman" w:hAnsi="Times New Roman" w:cs="Times New Roman"/>
+          <w:bCs/>
+          <w:sz w:val="26"/>
+          <w:szCs w:val="26"/>
+          <w:lang w:val="uk-UA"/>
+        </w:rPr>
+        <w:t>float</w:t>
+      </w:r>
+      <w:proofErr w:type="spellEnd"/>
+      <w:r>
+        <w:rPr>
+          <w:rFonts w:ascii="Times New Roman" w:eastAsia="Times New Roman" w:hAnsi="Times New Roman" w:cs="Times New Roman"/>
+          <w:bCs/>
+          <w:sz w:val="26"/>
+          <w:szCs w:val="26"/>
+          <w:lang w:val="uk-UA"/>
+        </w:rPr>
+        <w:t xml:space="preserve"> й </w:t>
+      </w:r>
+      <w:proofErr w:type="spellStart"/>
+      <w:r>
+        <w:rPr>
+          <w:rFonts w:ascii="Times New Roman" w:eastAsia="Times New Roman" w:hAnsi="Times New Roman" w:cs="Times New Roman"/>
+          <w:bCs/>
+          <w:sz w:val="26"/>
+          <w:szCs w:val="26"/>
+          <w:lang w:val="uk-UA"/>
+        </w:rPr>
+        <w:t>double</w:t>
+      </w:r>
+      <w:proofErr w:type="spellEnd"/>
+      <w:r>
+        <w:rPr>
+          <w:rFonts w:ascii="Times New Roman" w:eastAsia="Times New Roman" w:hAnsi="Times New Roman" w:cs="Times New Roman"/>
+          <w:bCs/>
+          <w:sz w:val="26"/>
+          <w:szCs w:val="26"/>
+          <w:lang w:val="uk-UA"/>
+        </w:rPr>
+        <w:t>)</w:t>
       </w:r>
       <w:r>
         <w:rPr>
@@ -8479,14 +9336,25 @@
         </w:rPr>
         <w:t>и</w:t>
       </w:r>
-      <w:r>
-        <w:rPr>
-          <w:rFonts w:ascii="Times New Roman" w:eastAsia="Times New Roman" w:hAnsi="Times New Roman" w:cs="Times New Roman"/>
-          <w:i/>
-          <w:sz w:val="20"/>
-          <w:szCs w:val="20"/>
-        </w:rPr>
-        <w:t xml:space="preserve">сунок </w:t>
+      <w:proofErr w:type="spellStart"/>
+      <w:r>
+        <w:rPr>
+          <w:rFonts w:ascii="Times New Roman" w:eastAsia="Times New Roman" w:hAnsi="Times New Roman" w:cs="Times New Roman"/>
+          <w:i/>
+          <w:sz w:val="20"/>
+          <w:szCs w:val="20"/>
+        </w:rPr>
+        <w:t>сунок</w:t>
+      </w:r>
+      <w:proofErr w:type="spellEnd"/>
+      <w:r>
+        <w:rPr>
+          <w:rFonts w:ascii="Times New Roman" w:eastAsia="Times New Roman" w:hAnsi="Times New Roman" w:cs="Times New Roman"/>
+          <w:i/>
+          <w:sz w:val="20"/>
+          <w:szCs w:val="20"/>
+        </w:rPr>
+        <w:t xml:space="preserve"> </w:t>
       </w:r>
       <w:r>
         <w:rPr>
@@ -8588,7 +9456,29 @@
           <w:szCs w:val="26"/>
           <w:lang w:val="uk-UA"/>
         </w:rPr>
-        <w:t xml:space="preserve">Програма обчислює значення двох виразів які ініціалізовані перший раз як </w:t>
+        <w:t xml:space="preserve">Програма обчислює значення двох виразів які </w:t>
+      </w:r>
+      <w:proofErr w:type="spellStart"/>
+      <w:r>
+        <w:rPr>
+          <w:rFonts w:ascii="Times New Roman" w:eastAsia="Times New Roman" w:hAnsi="Times New Roman" w:cs="Times New Roman"/>
+          <w:iCs/>
+          <w:sz w:val="26"/>
+          <w:szCs w:val="26"/>
+          <w:lang w:val="uk-UA"/>
+        </w:rPr>
+        <w:t>ініціалізовані</w:t>
+      </w:r>
+      <w:proofErr w:type="spellEnd"/>
+      <w:r>
+        <w:rPr>
+          <w:rFonts w:ascii="Times New Roman" w:eastAsia="Times New Roman" w:hAnsi="Times New Roman" w:cs="Times New Roman"/>
+          <w:iCs/>
+          <w:sz w:val="26"/>
+          <w:szCs w:val="26"/>
+          <w:lang w:val="uk-UA"/>
+        </w:rPr>
+        <w:t xml:space="preserve"> перший раз як </w:t>
       </w:r>
       <w:r>
         <w:rPr>
@@ -8698,18 +9588,20 @@
           <w:szCs w:val="26"/>
           <w:lang w:eastAsia="en-US"/>
         </w:rPr>
-        <w:t>Результат відрізняється через те,що у float 4 байти,а в double 8 байтів,тому перший</w:t>
-      </w:r>
+        <w:t xml:space="preserve">Результат відрізняється через </w:t>
+      </w:r>
+      <w:proofErr w:type="spellStart"/>
       <w:r>
         <w:rPr>
           <w:rFonts w:ascii="Times New Roman" w:eastAsiaTheme="minorHAnsi" w:hAnsi="Times New Roman" w:cs="Times New Roman"/>
           <w:color w:val="000000" w:themeColor="text1"/>
           <w:sz w:val="26"/>
           <w:szCs w:val="26"/>
-          <w:lang w:val="uk-UA" w:eastAsia="en-US"/>
-        </w:rPr>
-        <w:t xml:space="preserve"> </w:t>
-      </w:r>
+          <w:lang w:eastAsia="en-US"/>
+        </w:rPr>
+        <w:t>те,що</w:t>
+      </w:r>
+      <w:proofErr w:type="spellEnd"/>
       <w:r>
         <w:rPr>
           <w:rFonts w:ascii="Times New Roman" w:eastAsiaTheme="minorHAnsi" w:hAnsi="Times New Roman" w:cs="Times New Roman"/>
@@ -8718,7 +9610,137 @@
           <w:szCs w:val="26"/>
           <w:lang w:eastAsia="en-US"/>
         </w:rPr>
-        <w:t>скорочує число,щоб можна було вмістити його у свій діапазон пам'яті</w:t>
+        <w:t xml:space="preserve"> у </w:t>
+      </w:r>
+      <w:proofErr w:type="spellStart"/>
+      <w:r>
+        <w:rPr>
+          <w:rFonts w:ascii="Times New Roman" w:eastAsiaTheme="minorHAnsi" w:hAnsi="Times New Roman" w:cs="Times New Roman"/>
+          <w:color w:val="000000" w:themeColor="text1"/>
+          <w:sz w:val="26"/>
+          <w:szCs w:val="26"/>
+          <w:lang w:eastAsia="en-US"/>
+        </w:rPr>
+        <w:t>float</w:t>
+      </w:r>
+      <w:proofErr w:type="spellEnd"/>
+      <w:r>
+        <w:rPr>
+          <w:rFonts w:ascii="Times New Roman" w:eastAsiaTheme="minorHAnsi" w:hAnsi="Times New Roman" w:cs="Times New Roman"/>
+          <w:color w:val="000000" w:themeColor="text1"/>
+          <w:sz w:val="26"/>
+          <w:szCs w:val="26"/>
+          <w:lang w:eastAsia="en-US"/>
+        </w:rPr>
+        <w:t xml:space="preserve"> 4 </w:t>
+      </w:r>
+      <w:proofErr w:type="spellStart"/>
+      <w:r>
+        <w:rPr>
+          <w:rFonts w:ascii="Times New Roman" w:eastAsiaTheme="minorHAnsi" w:hAnsi="Times New Roman" w:cs="Times New Roman"/>
+          <w:color w:val="000000" w:themeColor="text1"/>
+          <w:sz w:val="26"/>
+          <w:szCs w:val="26"/>
+          <w:lang w:eastAsia="en-US"/>
+        </w:rPr>
+        <w:t>байти,а</w:t>
+      </w:r>
+      <w:proofErr w:type="spellEnd"/>
+      <w:r>
+        <w:rPr>
+          <w:rFonts w:ascii="Times New Roman" w:eastAsiaTheme="minorHAnsi" w:hAnsi="Times New Roman" w:cs="Times New Roman"/>
+          <w:color w:val="000000" w:themeColor="text1"/>
+          <w:sz w:val="26"/>
+          <w:szCs w:val="26"/>
+          <w:lang w:eastAsia="en-US"/>
+        </w:rPr>
+        <w:t xml:space="preserve"> в </w:t>
+      </w:r>
+      <w:proofErr w:type="spellStart"/>
+      <w:r>
+        <w:rPr>
+          <w:rFonts w:ascii="Times New Roman" w:eastAsiaTheme="minorHAnsi" w:hAnsi="Times New Roman" w:cs="Times New Roman"/>
+          <w:color w:val="000000" w:themeColor="text1"/>
+          <w:sz w:val="26"/>
+          <w:szCs w:val="26"/>
+          <w:lang w:eastAsia="en-US"/>
+        </w:rPr>
+        <w:t>double</w:t>
+      </w:r>
+      <w:proofErr w:type="spellEnd"/>
+      <w:r>
+        <w:rPr>
+          <w:rFonts w:ascii="Times New Roman" w:eastAsiaTheme="minorHAnsi" w:hAnsi="Times New Roman" w:cs="Times New Roman"/>
+          <w:color w:val="000000" w:themeColor="text1"/>
+          <w:sz w:val="26"/>
+          <w:szCs w:val="26"/>
+          <w:lang w:eastAsia="en-US"/>
+        </w:rPr>
+        <w:t xml:space="preserve"> 8 </w:t>
+      </w:r>
+      <w:proofErr w:type="spellStart"/>
+      <w:r>
+        <w:rPr>
+          <w:rFonts w:ascii="Times New Roman" w:eastAsiaTheme="minorHAnsi" w:hAnsi="Times New Roman" w:cs="Times New Roman"/>
+          <w:color w:val="000000" w:themeColor="text1"/>
+          <w:sz w:val="26"/>
+          <w:szCs w:val="26"/>
+          <w:lang w:eastAsia="en-US"/>
+        </w:rPr>
+        <w:t>байтів,тому</w:t>
+      </w:r>
+      <w:proofErr w:type="spellEnd"/>
+      <w:r>
+        <w:rPr>
+          <w:rFonts w:ascii="Times New Roman" w:eastAsiaTheme="minorHAnsi" w:hAnsi="Times New Roman" w:cs="Times New Roman"/>
+          <w:color w:val="000000" w:themeColor="text1"/>
+          <w:sz w:val="26"/>
+          <w:szCs w:val="26"/>
+          <w:lang w:eastAsia="en-US"/>
+        </w:rPr>
+        <w:t xml:space="preserve"> перший</w:t>
+      </w:r>
+      <w:r>
+        <w:rPr>
+          <w:rFonts w:ascii="Times New Roman" w:eastAsiaTheme="minorHAnsi" w:hAnsi="Times New Roman" w:cs="Times New Roman"/>
+          <w:color w:val="000000" w:themeColor="text1"/>
+          <w:sz w:val="26"/>
+          <w:szCs w:val="26"/>
+          <w:lang w:val="uk-UA" w:eastAsia="en-US"/>
+        </w:rPr>
+        <w:t xml:space="preserve"> </w:t>
+      </w:r>
+      <w:r>
+        <w:rPr>
+          <w:rFonts w:ascii="Times New Roman" w:eastAsiaTheme="minorHAnsi" w:hAnsi="Times New Roman" w:cs="Times New Roman"/>
+          <w:color w:val="000000" w:themeColor="text1"/>
+          <w:sz w:val="26"/>
+          <w:szCs w:val="26"/>
+          <w:lang w:eastAsia="en-US"/>
+        </w:rPr>
+        <w:t xml:space="preserve">скорочує </w:t>
+      </w:r>
+      <w:proofErr w:type="spellStart"/>
+      <w:r>
+        <w:rPr>
+          <w:rFonts w:ascii="Times New Roman" w:eastAsiaTheme="minorHAnsi" w:hAnsi="Times New Roman" w:cs="Times New Roman"/>
+          <w:color w:val="000000" w:themeColor="text1"/>
+          <w:sz w:val="26"/>
+          <w:szCs w:val="26"/>
+          <w:lang w:eastAsia="en-US"/>
+        </w:rPr>
+        <w:t>число,щоб</w:t>
+      </w:r>
+      <w:proofErr w:type="spellEnd"/>
+      <w:r>
+        <w:rPr>
+          <w:rFonts w:ascii="Times New Roman" w:eastAsiaTheme="minorHAnsi" w:hAnsi="Times New Roman" w:cs="Times New Roman"/>
+          <w:color w:val="000000" w:themeColor="text1"/>
+          <w:sz w:val="26"/>
+          <w:szCs w:val="26"/>
+          <w:lang w:eastAsia="en-US"/>
+        </w:rPr>
+        <w:t xml:space="preserve"> можна було вмістити його у свій діапазон пам'яті</w:t>
       </w:r>
       <w:r>
         <w:rPr>
@@ -8788,8 +9810,42 @@
           <w:szCs w:val="26"/>
           <w:lang w:val="uk-UA" w:eastAsia="en-US"/>
         </w:rPr>
-        <w:t>Посилання на файл у пулл реквесті</w:t>
-      </w:r>
+        <w:t xml:space="preserve">Посилання на файл у </w:t>
+      </w:r>
+      <w:proofErr w:type="spellStart"/>
+      <w:r>
+        <w:rPr>
+          <w:rFonts w:ascii="Times New Roman" w:eastAsiaTheme="minorHAnsi" w:hAnsi="Times New Roman" w:cs="Times New Roman"/>
+          <w:color w:val="000000" w:themeColor="text1"/>
+          <w:sz w:val="26"/>
+          <w:szCs w:val="26"/>
+          <w:lang w:val="uk-UA" w:eastAsia="en-US"/>
+        </w:rPr>
+        <w:t>пулл</w:t>
+      </w:r>
+      <w:proofErr w:type="spellEnd"/>
+      <w:r>
+        <w:rPr>
+          <w:rFonts w:ascii="Times New Roman" w:eastAsiaTheme="minorHAnsi" w:hAnsi="Times New Roman" w:cs="Times New Roman"/>
+          <w:color w:val="000000" w:themeColor="text1"/>
+          <w:sz w:val="26"/>
+          <w:szCs w:val="26"/>
+          <w:lang w:val="uk-UA" w:eastAsia="en-US"/>
+        </w:rPr>
+        <w:t xml:space="preserve"> </w:t>
+      </w:r>
+      <w:proofErr w:type="spellStart"/>
+      <w:r>
+        <w:rPr>
+          <w:rFonts w:ascii="Times New Roman" w:eastAsiaTheme="minorHAnsi" w:hAnsi="Times New Roman" w:cs="Times New Roman"/>
+          <w:color w:val="000000" w:themeColor="text1"/>
+          <w:sz w:val="26"/>
+          <w:szCs w:val="26"/>
+          <w:lang w:val="uk-UA" w:eastAsia="en-US"/>
+        </w:rPr>
+        <w:t>реквесті</w:t>
+      </w:r>
+      <w:proofErr w:type="spellEnd"/>
     </w:p>
     <w:p>
       <w:pPr>
@@ -8805,6 +9861,16 @@
           <w:lang w:val="uk-UA" w:eastAsia="en-US"/>
         </w:rPr>
       </w:pPr>
+      <w:r>
+        <w:rPr>
+          <w:rFonts w:ascii="Times New Roman" w:eastAsiaTheme="minorHAnsi" w:hAnsi="Times New Roman" w:cs="Times New Roman"/>
+          <w:color w:val="000000" w:themeColor="text1"/>
+          <w:sz w:val="26"/>
+          <w:szCs w:val="26"/>
+          <w:lang w:val="uk-UA" w:eastAsia="en-US"/>
+        </w:rPr>
+        <w:t>https://github.com/artificial-intelligence-department/ai_programming_playground_2024/pull/78</w:t>
+      </w:r>
     </w:p>
     <w:p>
       <w:pPr>
@@ -9237,11 +10303,10 @@
           <w:szCs w:val="26"/>
           <w:lang w:val="uk-UA"/>
         </w:rPr>
-        <w:t>Посилання на пулл реквест</w:t>
-      </w:r>
-    </w:p>
-    <w:p>
-      <w:pPr>
+        <w:t xml:space="preserve">Посилання на </w:t>
+      </w:r>
+      <w:proofErr w:type="spellStart"/>
+      <w:r>
         <w:rPr>
           <w:rFonts w:ascii="Times New Roman" w:eastAsia="Times New Roman" w:hAnsi="Times New Roman" w:cs="Times New Roman"/>
           <w:iCs/>
@@ -9249,10 +10314,10 @@
           <w:szCs w:val="26"/>
           <w:lang w:val="uk-UA"/>
         </w:rPr>
-      </w:pPr>
-    </w:p>
-    <w:p>
-      <w:pPr>
+        <w:t>пулл</w:t>
+      </w:r>
+      <w:proofErr w:type="spellEnd"/>
+      <w:r>
         <w:rPr>
           <w:rFonts w:ascii="Times New Roman" w:eastAsia="Times New Roman" w:hAnsi="Times New Roman" w:cs="Times New Roman"/>
           <w:iCs/>
@@ -9260,7 +10325,9 @@
           <w:szCs w:val="26"/>
           <w:lang w:val="uk-UA"/>
         </w:rPr>
-      </w:pPr>
+        <w:t xml:space="preserve"> </w:t>
+      </w:r>
+      <w:proofErr w:type="spellStart"/>
       <w:r>
         <w:rPr>
           <w:rFonts w:ascii="Times New Roman" w:eastAsia="Times New Roman" w:hAnsi="Times New Roman" w:cs="Times New Roman"/>
@@ -9269,6 +10336,49 @@
           <w:szCs w:val="26"/>
           <w:lang w:val="uk-UA"/>
         </w:rPr>
+        <w:t>реквест</w:t>
+      </w:r>
+      <w:proofErr w:type="spellEnd"/>
+    </w:p>
+    <w:p>
+      <w:pPr>
+        <w:rPr>
+          <w:rFonts w:ascii="Times New Roman" w:eastAsia="Times New Roman" w:hAnsi="Times New Roman" w:cs="Times New Roman"/>
+          <w:iCs/>
+          <w:sz w:val="26"/>
+          <w:szCs w:val="26"/>
+          <w:lang w:val="uk-UA"/>
+        </w:rPr>
+      </w:pPr>
+      <w:r>
+        <w:rPr>
+          <w:rFonts w:ascii="Times New Roman" w:eastAsia="Times New Roman" w:hAnsi="Times New Roman" w:cs="Times New Roman"/>
+          <w:iCs/>
+          <w:sz w:val="26"/>
+          <w:szCs w:val="26"/>
+          <w:lang w:val="uk-UA"/>
+        </w:rPr>
+        <w:t>https://github.com/artificial-intelligence-department/ai_programming_playground_2024/pull/78</w:t>
+      </w:r>
+    </w:p>
+    <w:p>
+      <w:pPr>
+        <w:rPr>
+          <w:rFonts w:ascii="Times New Roman" w:eastAsia="Times New Roman" w:hAnsi="Times New Roman" w:cs="Times New Roman"/>
+          <w:iCs/>
+          <w:sz w:val="26"/>
+          <w:szCs w:val="26"/>
+          <w:lang w:val="uk-UA"/>
+        </w:rPr>
+      </w:pPr>
+      <w:r>
+        <w:rPr>
+          <w:rFonts w:ascii="Times New Roman" w:eastAsia="Times New Roman" w:hAnsi="Times New Roman" w:cs="Times New Roman"/>
+          <w:iCs/>
+          <w:sz w:val="26"/>
+          <w:szCs w:val="26"/>
+          <w:lang w:val="uk-UA"/>
+        </w:rPr>
         <w:t>Завдання №3</w:t>
       </w:r>
     </w:p>
@@ -9290,6 +10400,7 @@
           <w:szCs w:val="26"/>
           <w:lang w:val="uk-UA"/>
         </w:rPr>
+        <w:lastRenderedPageBreak/>
         <w:t>Програма приймає від користувача 5 чисел сторони кубів</w:t>
       </w:r>
       <w:r>
@@ -9391,12 +10502,10 @@
           <w:szCs w:val="26"/>
           <w:lang w:val="uk-UA"/>
         </w:rPr>
-        <w:lastRenderedPageBreak/>
-        <w:t>Посилання на пулл реквест</w:t>
-      </w:r>
-    </w:p>
-    <w:p>
-      <w:pPr>
+        <w:t xml:space="preserve">Посилання на </w:t>
+      </w:r>
+      <w:proofErr w:type="spellStart"/>
+      <w:r>
         <w:rPr>
           <w:rFonts w:ascii="Times New Roman" w:eastAsia="Times New Roman" w:hAnsi="Times New Roman" w:cs="Times New Roman"/>
           <w:iCs/>
@@ -9404,7 +10513,52 @@
           <w:szCs w:val="26"/>
           <w:lang w:val="uk-UA"/>
         </w:rPr>
-      </w:pPr>
+        <w:t>пулл</w:t>
+      </w:r>
+      <w:proofErr w:type="spellEnd"/>
+      <w:r>
+        <w:rPr>
+          <w:rFonts w:ascii="Times New Roman" w:eastAsia="Times New Roman" w:hAnsi="Times New Roman" w:cs="Times New Roman"/>
+          <w:iCs/>
+          <w:sz w:val="26"/>
+          <w:szCs w:val="26"/>
+          <w:lang w:val="uk-UA"/>
+        </w:rPr>
+        <w:t xml:space="preserve"> </w:t>
+      </w:r>
+      <w:proofErr w:type="spellStart"/>
+      <w:r>
+        <w:rPr>
+          <w:rFonts w:ascii="Times New Roman" w:eastAsia="Times New Roman" w:hAnsi="Times New Roman" w:cs="Times New Roman"/>
+          <w:iCs/>
+          <w:sz w:val="26"/>
+          <w:szCs w:val="26"/>
+          <w:lang w:val="uk-UA"/>
+        </w:rPr>
+        <w:t>реквест</w:t>
+      </w:r>
+      <w:proofErr w:type="spellEnd"/>
+    </w:p>
+    <w:p>
+      <w:pPr>
+        <w:rPr>
+          <w:rFonts w:ascii="Times New Roman" w:eastAsia="Times New Roman" w:hAnsi="Times New Roman" w:cs="Times New Roman"/>
+          <w:iCs/>
+          <w:sz w:val="26"/>
+          <w:szCs w:val="26"/>
+          <w:lang w:val="uk-UA"/>
+        </w:rPr>
+      </w:pPr>
+      <w:r>
+        <w:rPr>
+          <w:rFonts w:ascii="Times New Roman" w:eastAsia="Times New Roman" w:hAnsi="Times New Roman" w:cs="Times New Roman"/>
+          <w:iCs/>
+          <w:sz w:val="26"/>
+          <w:szCs w:val="26"/>
+          <w:lang w:val="uk-UA"/>
+        </w:rPr>
+        <w:t>https://github.com/artificial-intelligence-department/ai_programming_playground_2024/pull/78</w:t>
+      </w:r>
     </w:p>
     <w:p>
       <w:pPr>
@@ -9421,6 +10575,7 @@
         <w:rPr>
           <w:noProof/>
         </w:rPr>
+        <w:lastRenderedPageBreak/>
         <w:drawing>
           <wp:inline distT="0" distB="0" distL="0" distR="0" wp14:anchorId="696E7AE6" wp14:editId="506C151C">
             <wp:extent cx="2730818" cy="8267700"/>
@@ -9574,7 +10729,6 @@
           <w:szCs w:val="20"/>
           <w:lang w:val="uk-UA"/>
         </w:rPr>
-        <w:lastRenderedPageBreak/>
         <w:drawing>
           <wp:inline distT="0" distB="0" distL="0" distR="0" wp14:anchorId="2F1DE06D" wp14:editId="28378DCA">
             <wp:extent cx="5733415" cy="201930"/>
@@ -9679,6 +10833,7 @@
         </w:rPr>
         <w:t xml:space="preserve"> Статус задачі на </w:t>
       </w:r>
+      <w:proofErr w:type="spellStart"/>
       <w:r>
         <w:rPr>
           <w:rFonts w:ascii="Times New Roman" w:eastAsia="Times New Roman" w:hAnsi="Times New Roman" w:cs="Times New Roman"/>
@@ -9689,6 +10844,7 @@
         </w:rPr>
         <w:t>Algotester</w:t>
       </w:r>
+      <w:proofErr w:type="spellEnd"/>
     </w:p>
     <w:p>
       <w:pPr>
@@ -10522,6 +11678,7 @@
         </w:rPr>
         <w:t xml:space="preserve">Статус програми на </w:t>
       </w:r>
+      <w:proofErr w:type="spellStart"/>
       <w:r>
         <w:rPr>
           <w:rFonts w:ascii="Times New Roman" w:eastAsia="Times New Roman" w:hAnsi="Times New Roman" w:cs="Times New Roman"/>
@@ -10532,6 +11689,7 @@
         </w:rPr>
         <w:t>Algotester</w:t>
       </w:r>
+      <w:proofErr w:type="spellEnd"/>
     </w:p>
     <w:p>
       <w:pPr>
@@ -10550,7 +11708,6 @@
           <w:szCs w:val="26"/>
           <w:lang w:val="uk-UA"/>
         </w:rPr>
-        <w:lastRenderedPageBreak/>
         <w:t>Програма зчитує від користувача два числа і перевіряє їх на умову парності і в залежності від того</w:t>
       </w:r>
       <w:r>
@@ -10633,19 +11790,70 @@
           <w:szCs w:val="26"/>
           <w:lang w:val="uk-UA"/>
         </w:rPr>
-        <w:t xml:space="preserve">Посилання на пулл реквест </w:t>
-      </w:r>
-    </w:p>
-    <w:p>
-      <w:pPr>
-        <w:rPr>
-          <w:rFonts w:ascii="Times New Roman" w:eastAsia="Times New Roman" w:hAnsi="Times New Roman" w:cs="Times New Roman"/>
-          <w:b/>
-          <w:sz w:val="26"/>
-          <w:szCs w:val="26"/>
-          <w:lang w:val="en-US"/>
-        </w:rPr>
-      </w:pPr>
+        <w:lastRenderedPageBreak/>
+        <w:t xml:space="preserve">Посилання на </w:t>
+      </w:r>
+      <w:proofErr w:type="spellStart"/>
+      <w:r>
+        <w:rPr>
+          <w:rFonts w:ascii="Times New Roman" w:hAnsi="Times New Roman"/>
+          <w:sz w:val="26"/>
+          <w:szCs w:val="26"/>
+          <w:lang w:val="uk-UA"/>
+        </w:rPr>
+        <w:t>пулл</w:t>
+      </w:r>
+      <w:proofErr w:type="spellEnd"/>
+      <w:r>
+        <w:rPr>
+          <w:rFonts w:ascii="Times New Roman" w:hAnsi="Times New Roman"/>
+          <w:sz w:val="26"/>
+          <w:szCs w:val="26"/>
+          <w:lang w:val="uk-UA"/>
+        </w:rPr>
+        <w:t xml:space="preserve"> </w:t>
+      </w:r>
+      <w:proofErr w:type="spellStart"/>
+      <w:r>
+        <w:rPr>
+          <w:rFonts w:ascii="Times New Roman" w:hAnsi="Times New Roman"/>
+          <w:sz w:val="26"/>
+          <w:szCs w:val="26"/>
+          <w:lang w:val="uk-UA"/>
+        </w:rPr>
+        <w:t>реквест</w:t>
+      </w:r>
+      <w:proofErr w:type="spellEnd"/>
+      <w:r>
+        <w:rPr>
+          <w:rFonts w:ascii="Times New Roman" w:hAnsi="Times New Roman"/>
+          <w:sz w:val="26"/>
+          <w:szCs w:val="26"/>
+          <w:lang w:val="uk-UA"/>
+        </w:rPr>
+        <w:t xml:space="preserve"> </w:t>
+      </w:r>
+    </w:p>
+    <w:p>
+      <w:pPr>
+        <w:rPr>
+          <w:rFonts w:ascii="Times New Roman" w:eastAsia="Times New Roman" w:hAnsi="Times New Roman" w:cs="Times New Roman"/>
+          <w:bCs/>
+          <w:sz w:val="26"/>
+          <w:szCs w:val="26"/>
+          <w:lang w:val="en-US"/>
+        </w:rPr>
+      </w:pPr>
+      <w:r>
+        <w:rPr>
+          <w:rFonts w:ascii="Times New Roman" w:eastAsia="Times New Roman" w:hAnsi="Times New Roman" w:cs="Times New Roman"/>
+          <w:bCs/>
+          <w:sz w:val="26"/>
+          <w:szCs w:val="26"/>
+          <w:lang w:val="en-US"/>
+        </w:rPr>
+        <w:t>https://github.com/artificial-intelligence-department/ai_programming_playground_2024/pull/78</w:t>
+      </w:r>
     </w:p>
     <w:p>
       <w:pPr>
@@ -10736,106 +11944,106 @@
           <w:sz w:val="20"/>
           <w:szCs w:val="20"/>
         </w:rPr>
+        <w:t xml:space="preserve">Рисунок </w:t>
+      </w:r>
+      <w:r>
+        <w:rPr>
+          <w:rFonts w:ascii="Times New Roman" w:eastAsia="Times New Roman" w:hAnsi="Times New Roman" w:cs="Times New Roman"/>
+          <w:i/>
+          <w:sz w:val="20"/>
+          <w:szCs w:val="20"/>
+          <w:lang w:val="en-US"/>
+        </w:rPr>
+        <w:t>3</w:t>
+      </w:r>
+      <w:r>
+        <w:rPr>
+          <w:rFonts w:ascii="Times New Roman" w:eastAsia="Times New Roman" w:hAnsi="Times New Roman" w:cs="Times New Roman"/>
+          <w:i/>
+          <w:sz w:val="20"/>
+          <w:szCs w:val="20"/>
+        </w:rPr>
+        <w:t>.</w:t>
+      </w:r>
+      <w:r>
+        <w:rPr>
+          <w:rFonts w:ascii="Times New Roman" w:eastAsia="Times New Roman" w:hAnsi="Times New Roman" w:cs="Times New Roman"/>
+          <w:i/>
+          <w:sz w:val="20"/>
+          <w:szCs w:val="20"/>
+          <w:lang w:val="uk-UA"/>
+        </w:rPr>
+        <w:t>10</w:t>
+      </w:r>
+      <w:r>
+        <w:rPr>
+          <w:rFonts w:ascii="Times New Roman" w:eastAsia="Times New Roman" w:hAnsi="Times New Roman" w:cs="Times New Roman"/>
+          <w:i/>
+          <w:sz w:val="20"/>
+          <w:szCs w:val="20"/>
+        </w:rPr>
+        <w:t xml:space="preserve">. </w:t>
+      </w:r>
+      <w:r>
+        <w:rPr>
+          <w:rFonts w:ascii="Times New Roman" w:eastAsia="Times New Roman" w:hAnsi="Times New Roman" w:cs="Times New Roman"/>
+          <w:i/>
+          <w:sz w:val="20"/>
+          <w:szCs w:val="20"/>
+          <w:lang w:val="uk-UA"/>
+        </w:rPr>
+        <w:t>Код</w:t>
+      </w:r>
+      <w:r>
+        <w:rPr>
+          <w:rFonts w:ascii="Times New Roman" w:eastAsia="Times New Roman" w:hAnsi="Times New Roman" w:cs="Times New Roman"/>
+          <w:i/>
+          <w:sz w:val="20"/>
+          <w:szCs w:val="20"/>
+        </w:rPr>
+        <w:t xml:space="preserve"> до програми </w:t>
+      </w:r>
+      <w:r>
+        <w:rPr>
+          <w:rFonts w:ascii="Times New Roman" w:eastAsia="Times New Roman" w:hAnsi="Times New Roman" w:cs="Times New Roman"/>
+          <w:i/>
+          <w:sz w:val="20"/>
+          <w:szCs w:val="20"/>
+          <w:lang w:val="uk-UA"/>
+        </w:rPr>
+        <w:t>№</w:t>
+      </w:r>
+      <w:r>
+        <w:rPr>
+          <w:rFonts w:ascii="Times New Roman" w:eastAsia="Times New Roman" w:hAnsi="Times New Roman" w:cs="Times New Roman"/>
+          <w:i/>
+          <w:sz w:val="20"/>
+          <w:szCs w:val="20"/>
+          <w:lang w:val="uk-UA"/>
+        </w:rPr>
+        <w:t>5</w:t>
+      </w:r>
+    </w:p>
+    <w:p>
+      <w:pPr>
+        <w:rPr>
+          <w:rFonts w:ascii="Times New Roman" w:eastAsia="Times New Roman" w:hAnsi="Times New Roman" w:cs="Times New Roman"/>
+          <w:i/>
+          <w:sz w:val="20"/>
+          <w:szCs w:val="20"/>
+          <w:lang w:val="uk-UA"/>
+        </w:rPr>
+      </w:pPr>
+      <w:r>
+        <w:rPr>
+          <w:rFonts w:ascii="Times New Roman" w:eastAsia="Times New Roman" w:hAnsi="Times New Roman" w:cs="Times New Roman"/>
+          <w:i/>
+          <w:noProof/>
+          <w:sz w:val="20"/>
+          <w:szCs w:val="20"/>
+          <w:lang w:val="uk-UA"/>
+        </w:rPr>
         <w:lastRenderedPageBreak/>
-        <w:t xml:space="preserve">Рисунок </w:t>
-      </w:r>
-      <w:r>
-        <w:rPr>
-          <w:rFonts w:ascii="Times New Roman" w:eastAsia="Times New Roman" w:hAnsi="Times New Roman" w:cs="Times New Roman"/>
-          <w:i/>
-          <w:sz w:val="20"/>
-          <w:szCs w:val="20"/>
-          <w:lang w:val="en-US"/>
-        </w:rPr>
-        <w:t>3</w:t>
-      </w:r>
-      <w:r>
-        <w:rPr>
-          <w:rFonts w:ascii="Times New Roman" w:eastAsia="Times New Roman" w:hAnsi="Times New Roman" w:cs="Times New Roman"/>
-          <w:i/>
-          <w:sz w:val="20"/>
-          <w:szCs w:val="20"/>
-        </w:rPr>
-        <w:t>.</w:t>
-      </w:r>
-      <w:r>
-        <w:rPr>
-          <w:rFonts w:ascii="Times New Roman" w:eastAsia="Times New Roman" w:hAnsi="Times New Roman" w:cs="Times New Roman"/>
-          <w:i/>
-          <w:sz w:val="20"/>
-          <w:szCs w:val="20"/>
-          <w:lang w:val="uk-UA"/>
-        </w:rPr>
-        <w:t>10</w:t>
-      </w:r>
-      <w:r>
-        <w:rPr>
-          <w:rFonts w:ascii="Times New Roman" w:eastAsia="Times New Roman" w:hAnsi="Times New Roman" w:cs="Times New Roman"/>
-          <w:i/>
-          <w:sz w:val="20"/>
-          <w:szCs w:val="20"/>
-        </w:rPr>
-        <w:t xml:space="preserve">. </w:t>
-      </w:r>
-      <w:r>
-        <w:rPr>
-          <w:rFonts w:ascii="Times New Roman" w:eastAsia="Times New Roman" w:hAnsi="Times New Roman" w:cs="Times New Roman"/>
-          <w:i/>
-          <w:sz w:val="20"/>
-          <w:szCs w:val="20"/>
-          <w:lang w:val="uk-UA"/>
-        </w:rPr>
-        <w:t>Код</w:t>
-      </w:r>
-      <w:r>
-        <w:rPr>
-          <w:rFonts w:ascii="Times New Roman" w:eastAsia="Times New Roman" w:hAnsi="Times New Roman" w:cs="Times New Roman"/>
-          <w:i/>
-          <w:sz w:val="20"/>
-          <w:szCs w:val="20"/>
-        </w:rPr>
-        <w:t xml:space="preserve"> до програми </w:t>
-      </w:r>
-      <w:r>
-        <w:rPr>
-          <w:rFonts w:ascii="Times New Roman" w:eastAsia="Times New Roman" w:hAnsi="Times New Roman" w:cs="Times New Roman"/>
-          <w:i/>
-          <w:sz w:val="20"/>
-          <w:szCs w:val="20"/>
-          <w:lang w:val="uk-UA"/>
-        </w:rPr>
-        <w:t>№</w:t>
-      </w:r>
-      <w:r>
-        <w:rPr>
-          <w:rFonts w:ascii="Times New Roman" w:eastAsia="Times New Roman" w:hAnsi="Times New Roman" w:cs="Times New Roman"/>
-          <w:i/>
-          <w:sz w:val="20"/>
-          <w:szCs w:val="20"/>
-          <w:lang w:val="uk-UA"/>
-        </w:rPr>
-        <w:t>5</w:t>
-      </w:r>
-    </w:p>
-    <w:p>
-      <w:pPr>
-        <w:rPr>
-          <w:rFonts w:ascii="Times New Roman" w:eastAsia="Times New Roman" w:hAnsi="Times New Roman" w:cs="Times New Roman"/>
-          <w:i/>
-          <w:sz w:val="20"/>
-          <w:szCs w:val="20"/>
-          <w:lang w:val="uk-UA"/>
-        </w:rPr>
-      </w:pPr>
-      <w:r>
-        <w:rPr>
-          <w:rFonts w:ascii="Times New Roman" w:eastAsia="Times New Roman" w:hAnsi="Times New Roman" w:cs="Times New Roman"/>
-          <w:i/>
-          <w:noProof/>
-          <w:sz w:val="20"/>
-          <w:szCs w:val="20"/>
-          <w:lang w:val="uk-UA"/>
-        </w:rPr>
         <w:drawing>
           <wp:inline distT="0" distB="0" distL="0" distR="0" wp14:anchorId="1B3D35F9" wp14:editId="26EA2686">
             <wp:extent cx="3253740" cy="3155390"/>
@@ -11111,19 +12319,63 @@
           <w:szCs w:val="26"/>
           <w:lang w:val="uk-UA"/>
         </w:rPr>
-        <w:t>Посилання на пулл реквест</w:t>
-      </w:r>
-    </w:p>
-    <w:p>
-      <w:pPr>
+        <w:t xml:space="preserve">Посилання на </w:t>
+      </w:r>
+      <w:proofErr w:type="spellStart"/>
+      <w:r>
         <w:rPr>
           <w:rFonts w:ascii="Times New Roman" w:eastAsia="Times New Roman" w:hAnsi="Times New Roman" w:cs="Times New Roman"/>
           <w:bCs/>
           <w:sz w:val="26"/>
           <w:szCs w:val="26"/>
-          <w:lang w:val="en-US"/>
-        </w:rPr>
-      </w:pPr>
+          <w:lang w:val="uk-UA"/>
+        </w:rPr>
+        <w:t>пулл</w:t>
+      </w:r>
+      <w:proofErr w:type="spellEnd"/>
+      <w:r>
+        <w:rPr>
+          <w:rFonts w:ascii="Times New Roman" w:eastAsia="Times New Roman" w:hAnsi="Times New Roman" w:cs="Times New Roman"/>
+          <w:bCs/>
+          <w:sz w:val="26"/>
+          <w:szCs w:val="26"/>
+          <w:lang w:val="uk-UA"/>
+        </w:rPr>
+        <w:t xml:space="preserve"> </w:t>
+      </w:r>
+      <w:proofErr w:type="spellStart"/>
+      <w:r>
+        <w:rPr>
+          <w:rFonts w:ascii="Times New Roman" w:eastAsia="Times New Roman" w:hAnsi="Times New Roman" w:cs="Times New Roman"/>
+          <w:bCs/>
+          <w:sz w:val="26"/>
+          <w:szCs w:val="26"/>
+          <w:lang w:val="uk-UA"/>
+        </w:rPr>
+        <w:t>реквест</w:t>
+      </w:r>
+      <w:proofErr w:type="spellEnd"/>
+    </w:p>
+    <w:p>
+      <w:pPr>
+        <w:rPr>
+          <w:rFonts w:ascii="Times New Roman" w:eastAsia="Times New Roman" w:hAnsi="Times New Roman" w:cs="Times New Roman"/>
+          <w:bCs/>
+          <w:sz w:val="26"/>
+          <w:szCs w:val="26"/>
+          <w:lang w:val="en-US"/>
+        </w:rPr>
+      </w:pPr>
+      <w:r>
+        <w:rPr>
+          <w:rFonts w:ascii="Times New Roman" w:eastAsia="Times New Roman" w:hAnsi="Times New Roman" w:cs="Times New Roman"/>
+          <w:bCs/>
+          <w:sz w:val="26"/>
+          <w:szCs w:val="26"/>
+          <w:lang w:val="en-US"/>
+        </w:rPr>
+        <w:t>https://github.com/artificial-intelligence-department/ai_programming_playground_2024/pull/78</w:t>
+      </w:r>
     </w:p>
     <w:p>
       <w:pPr>
@@ -11731,7 +12983,29 @@
           <w:szCs w:val="26"/>
           <w:lang w:val="uk-UA"/>
         </w:rPr>
-        <w:t>обговорили деталі роботи над епіком 2</w:t>
+        <w:t xml:space="preserve">обговорили деталі роботи над </w:t>
+      </w:r>
+      <w:proofErr w:type="spellStart"/>
+      <w:r>
+        <w:rPr>
+          <w:rFonts w:ascii="Times New Roman" w:eastAsia="Times New Roman" w:hAnsi="Times New Roman" w:cs="Times New Roman"/>
+          <w:bCs/>
+          <w:sz w:val="26"/>
+          <w:szCs w:val="26"/>
+          <w:lang w:val="uk-UA"/>
+        </w:rPr>
+        <w:t>епіком</w:t>
+      </w:r>
+      <w:proofErr w:type="spellEnd"/>
+      <w:r>
+        <w:rPr>
+          <w:rFonts w:ascii="Times New Roman" w:eastAsia="Times New Roman" w:hAnsi="Times New Roman" w:cs="Times New Roman"/>
+          <w:bCs/>
+          <w:sz w:val="26"/>
+          <w:szCs w:val="26"/>
+          <w:lang w:val="uk-UA"/>
+        </w:rPr>
+        <w:t xml:space="preserve"> 2</w:t>
       </w:r>
       <w:r>
         <w:rPr>

</xml_diff>